<commit_message>
Updated code of conduct
</commit_message>
<xml_diff>
--- a/Code of Conduct.docx
+++ b/Code of Conduct.docx
@@ -31,11 +31,13 @@
       <w:pPr>
         <w:rPr>
           <w:b/>
+          <w:i/>
         </w:rPr>
       </w:pPr>
       <w:r>
         <w:rPr>
           <w:b/>
+          <w:i/>
         </w:rPr>
         <w:t>Git</w:t>
       </w:r>
@@ -79,7 +81,172 @@
         </w:numPr>
       </w:pPr>
       <w:r>
-        <w:t>No merge with the master branch should be made unless it has been approved by all members of the team.</w:t>
+        <w:t>No merge with the master branch should be made unless it has been appr</w:t>
+      </w:r>
+      <w:r>
+        <w:t>oved by all members of the team and will not break the mod in its current state; the master branch should always be a valid Skyrim mod.</w:t>
+      </w:r>
+    </w:p>
+    <w:p/>
+    <w:p>
+      <w:r>
+        <w:rPr>
+          <w:b/>
+          <w:i/>
+        </w:rPr>
+        <w:t>Work</w:t>
+      </w:r>
+      <w:r>
+        <w:t xml:space="preserve"> </w:t>
+      </w:r>
+    </w:p>
+    <w:p>
+      <w:pPr>
+        <w:pStyle w:val="ListParagraph"/>
+        <w:numPr>
+          <w:ilvl w:val="0"/>
+          <w:numId w:val="2"/>
+        </w:numPr>
+        <w:rPr>
+          <w:b/>
+          <w:i/>
+        </w:rPr>
+      </w:pPr>
+      <w:r>
+        <w:t>When work is set for a team member, it will be recorded in the minutes of the following meeting.</w:t>
+      </w:r>
+    </w:p>
+    <w:p>
+      <w:pPr>
+        <w:pStyle w:val="ListParagraph"/>
+        <w:numPr>
+          <w:ilvl w:val="0"/>
+          <w:numId w:val="2"/>
+        </w:numPr>
+      </w:pPr>
+      <w:r>
+        <w:t>All work must be completed within the time scale that is set out for unless there is adequate reason for it not to be. In these cases, the extension will be recorded in the minutes of the following meeting.</w:t>
+      </w:r>
+    </w:p>
+    <w:p>
+      <w:pPr>
+        <w:pStyle w:val="ListParagraph"/>
+        <w:numPr>
+          <w:ilvl w:val="0"/>
+          <w:numId w:val="2"/>
+        </w:numPr>
+      </w:pPr>
+      <w:r>
+        <w:t>Everything regarding the mod is up for discussion at any point, however the further past a point in development any one feature is, the less willing to change it any one team member should be.</w:t>
+      </w:r>
+    </w:p>
+    <w:p>
+      <w:pPr>
+        <w:pStyle w:val="ListParagraph"/>
+        <w:numPr>
+          <w:ilvl w:val="0"/>
+          <w:numId w:val="2"/>
+        </w:numPr>
+      </w:pPr>
+      <w:r>
+        <w:t>Attendance of each of the seminars must be made at 11:00 and attended until the end at 13:00. Attendance can however be excused with prior notice, however the absence will be recorded in the minutes.</w:t>
+      </w:r>
+    </w:p>
+    <w:p>
+      <w:pPr>
+        <w:pStyle w:val="ListParagraph"/>
+        <w:numPr>
+          <w:ilvl w:val="0"/>
+          <w:numId w:val="2"/>
+        </w:numPr>
+      </w:pPr>
+      <w:r>
+        <w:t xml:space="preserve">All team members are asked to try and make as much time for working on the mod as possible following the end of the 11:00-13:00 seminars if possible, however this is not </w:t>
+      </w:r>
+      <w:r>
+        <w:t>mandatory</w:t>
+      </w:r>
+      <w:r>
+        <w:t>.</w:t>
+      </w:r>
+    </w:p>
+    <w:p>
+      <w:pPr>
+        <w:pStyle w:val="ListParagraph"/>
+        <w:numPr>
+          <w:ilvl w:val="0"/>
+          <w:numId w:val="2"/>
+        </w:numPr>
+      </w:pPr>
+      <w:r>
+        <w:t>At the end of the project, all team members will be required to review every other team member and provide them with said review so that they may include it in their project reflection.</w:t>
+      </w:r>
+    </w:p>
+    <w:p/>
+    <w:p>
+      <w:pPr>
+        <w:rPr>
+          <w:b/>
+          <w:i/>
+        </w:rPr>
+      </w:pPr>
+      <w:r>
+        <w:rPr>
+          <w:b/>
+          <w:i/>
+        </w:rPr>
+        <w:t>Breach of Code of Conduct</w:t>
+      </w:r>
+    </w:p>
+    <w:p>
+      <w:pPr>
+        <w:pStyle w:val="ListParagraph"/>
+        <w:numPr>
+          <w:ilvl w:val="0"/>
+          <w:numId w:val="4"/>
+        </w:numPr>
+        <w:rPr>
+          <w:b/>
+          <w:i/>
+        </w:rPr>
+      </w:pPr>
+      <w:r>
+        <w:t xml:space="preserve">Failure to adhere to all the rules outline above will result in its notation in the </w:t>
+      </w:r>
+      <w:r>
+        <w:t>minutes of the following meeting.</w:t>
+      </w:r>
+    </w:p>
+    <w:p>
+      <w:pPr>
+        <w:pStyle w:val="ListParagraph"/>
+        <w:numPr>
+          <w:ilvl w:val="0"/>
+          <w:numId w:val="4"/>
+        </w:numPr>
+        <w:rPr>
+          <w:b/>
+          <w:i/>
+        </w:rPr>
+      </w:pPr>
+      <w:r>
+        <w:t>The offending party will be required to provide an adequate excuse for the breach of the rules at the earliest possible time.</w:t>
+      </w:r>
+    </w:p>
+    <w:p>
+      <w:pPr>
+        <w:pStyle w:val="ListParagraph"/>
+        <w:numPr>
+          <w:ilvl w:val="0"/>
+          <w:numId w:val="4"/>
+        </w:numPr>
+        <w:rPr>
+          <w:b/>
+          <w:i/>
+        </w:rPr>
+      </w:pPr>
+      <w:r>
+        <w:t>Repeat offenders will be barred from working on aspects of the project that they have performed to the detriment to, and will be noted in the reflections of other team members at the end of the project.</w:t>
       </w:r>
     </w:p>
     <w:sectPr>
@@ -95,6 +262,119 @@
 <file path=word/numbering.xml><?xml version="1.0" encoding="utf-8"?>
 <w:numbering xmlns:ve="http://schemas.openxmlformats.org/markup-compatibility/2006" xmlns:o="urn:schemas-microsoft-com:office:office" xmlns:r="http://schemas.openxmlformats.org/officeDocument/2006/relationships" xmlns:m="http://schemas.openxmlformats.org/officeDocument/2006/math" xmlns:v="urn:schemas-microsoft-com:vml" xmlns:wp="http://schemas.openxmlformats.org/drawingml/2006/wordprocessingDrawing" xmlns:w10="urn:schemas-microsoft-com:office:word" xmlns:w="http://schemas.openxmlformats.org/wordprocessingml/2006/main" xmlns:wne="http://schemas.microsoft.com/office/word/2006/wordml">
   <w:abstractNum w:abstractNumId="0">
+    <w:nsid w:val="01E309A9"/>
+    <w:multiLevelType w:val="hybridMultilevel"/>
+    <w:tmpl w:val="AB2AE1C6"/>
+    <w:lvl w:ilvl="0" w:tplc="08090001">
+      <w:start w:val="1"/>
+      <w:numFmt w:val="bullet"/>
+      <w:lvlText w:val=""/>
+      <w:lvlJc w:val="left"/>
+      <w:pPr>
+        <w:ind w:left="360" w:hanging="360"/>
+      </w:pPr>
+      <w:rPr>
+        <w:rFonts w:ascii="Symbol" w:hAnsi="Symbol" w:hint="default"/>
+      </w:rPr>
+    </w:lvl>
+    <w:lvl w:ilvl="1" w:tplc="08090003" w:tentative="1">
+      <w:start w:val="1"/>
+      <w:numFmt w:val="bullet"/>
+      <w:lvlText w:val="o"/>
+      <w:lvlJc w:val="left"/>
+      <w:pPr>
+        <w:ind w:left="1080" w:hanging="360"/>
+      </w:pPr>
+      <w:rPr>
+        <w:rFonts w:ascii="Courier New" w:hAnsi="Courier New" w:cs="Courier New" w:hint="default"/>
+      </w:rPr>
+    </w:lvl>
+    <w:lvl w:ilvl="2" w:tplc="08090005" w:tentative="1">
+      <w:start w:val="1"/>
+      <w:numFmt w:val="bullet"/>
+      <w:lvlText w:val=""/>
+      <w:lvlJc w:val="left"/>
+      <w:pPr>
+        <w:ind w:left="1800" w:hanging="360"/>
+      </w:pPr>
+      <w:rPr>
+        <w:rFonts w:ascii="Wingdings" w:hAnsi="Wingdings" w:hint="default"/>
+      </w:rPr>
+    </w:lvl>
+    <w:lvl w:ilvl="3" w:tplc="08090001" w:tentative="1">
+      <w:start w:val="1"/>
+      <w:numFmt w:val="bullet"/>
+      <w:lvlText w:val=""/>
+      <w:lvlJc w:val="left"/>
+      <w:pPr>
+        <w:ind w:left="2520" w:hanging="360"/>
+      </w:pPr>
+      <w:rPr>
+        <w:rFonts w:ascii="Symbol" w:hAnsi="Symbol" w:hint="default"/>
+      </w:rPr>
+    </w:lvl>
+    <w:lvl w:ilvl="4" w:tplc="08090003" w:tentative="1">
+      <w:start w:val="1"/>
+      <w:numFmt w:val="bullet"/>
+      <w:lvlText w:val="o"/>
+      <w:lvlJc w:val="left"/>
+      <w:pPr>
+        <w:ind w:left="3240" w:hanging="360"/>
+      </w:pPr>
+      <w:rPr>
+        <w:rFonts w:ascii="Courier New" w:hAnsi="Courier New" w:cs="Courier New" w:hint="default"/>
+      </w:rPr>
+    </w:lvl>
+    <w:lvl w:ilvl="5" w:tplc="08090005" w:tentative="1">
+      <w:start w:val="1"/>
+      <w:numFmt w:val="bullet"/>
+      <w:lvlText w:val=""/>
+      <w:lvlJc w:val="left"/>
+      <w:pPr>
+        <w:ind w:left="3960" w:hanging="360"/>
+      </w:pPr>
+      <w:rPr>
+        <w:rFonts w:ascii="Wingdings" w:hAnsi="Wingdings" w:hint="default"/>
+      </w:rPr>
+    </w:lvl>
+    <w:lvl w:ilvl="6" w:tplc="08090001" w:tentative="1">
+      <w:start w:val="1"/>
+      <w:numFmt w:val="bullet"/>
+      <w:lvlText w:val=""/>
+      <w:lvlJc w:val="left"/>
+      <w:pPr>
+        <w:ind w:left="4680" w:hanging="360"/>
+      </w:pPr>
+      <w:rPr>
+        <w:rFonts w:ascii="Symbol" w:hAnsi="Symbol" w:hint="default"/>
+      </w:rPr>
+    </w:lvl>
+    <w:lvl w:ilvl="7" w:tplc="08090003" w:tentative="1">
+      <w:start w:val="1"/>
+      <w:numFmt w:val="bullet"/>
+      <w:lvlText w:val="o"/>
+      <w:lvlJc w:val="left"/>
+      <w:pPr>
+        <w:ind w:left="5400" w:hanging="360"/>
+      </w:pPr>
+      <w:rPr>
+        <w:rFonts w:ascii="Courier New" w:hAnsi="Courier New" w:cs="Courier New" w:hint="default"/>
+      </w:rPr>
+    </w:lvl>
+    <w:lvl w:ilvl="8" w:tplc="08090005" w:tentative="1">
+      <w:start w:val="1"/>
+      <w:numFmt w:val="bullet"/>
+      <w:lvlText w:val=""/>
+      <w:lvlJc w:val="left"/>
+      <w:pPr>
+        <w:ind w:left="6120" w:hanging="360"/>
+      </w:pPr>
+      <w:rPr>
+        <w:rFonts w:ascii="Wingdings" w:hAnsi="Wingdings" w:hint="default"/>
+      </w:rPr>
+    </w:lvl>
+  </w:abstractNum>
+  <w:abstractNum w:abstractNumId="1">
     <w:nsid w:val="113421B3"/>
     <w:multiLevelType w:val="hybridMultilevel"/>
     <w:tmpl w:val="EC5E75C8"/>
@@ -207,7 +487,242 @@
       </w:rPr>
     </w:lvl>
   </w:abstractNum>
+  <w:abstractNum w:abstractNumId="2">
+    <w:nsid w:val="125B64A0"/>
+    <w:multiLevelType w:val="hybridMultilevel"/>
+    <w:tmpl w:val="1C8C90F8"/>
+    <w:lvl w:ilvl="0" w:tplc="08090001">
+      <w:start w:val="1"/>
+      <w:numFmt w:val="bullet"/>
+      <w:lvlText w:val=""/>
+      <w:lvlJc w:val="left"/>
+      <w:pPr>
+        <w:ind w:left="360" w:hanging="360"/>
+      </w:pPr>
+      <w:rPr>
+        <w:rFonts w:ascii="Symbol" w:hAnsi="Symbol" w:hint="default"/>
+      </w:rPr>
+    </w:lvl>
+    <w:lvl w:ilvl="1" w:tplc="08090003" w:tentative="1">
+      <w:start w:val="1"/>
+      <w:numFmt w:val="bullet"/>
+      <w:lvlText w:val="o"/>
+      <w:lvlJc w:val="left"/>
+      <w:pPr>
+        <w:ind w:left="1080" w:hanging="360"/>
+      </w:pPr>
+      <w:rPr>
+        <w:rFonts w:ascii="Courier New" w:hAnsi="Courier New" w:cs="Courier New" w:hint="default"/>
+      </w:rPr>
+    </w:lvl>
+    <w:lvl w:ilvl="2" w:tplc="08090005" w:tentative="1">
+      <w:start w:val="1"/>
+      <w:numFmt w:val="bullet"/>
+      <w:lvlText w:val=""/>
+      <w:lvlJc w:val="left"/>
+      <w:pPr>
+        <w:ind w:left="1800" w:hanging="360"/>
+      </w:pPr>
+      <w:rPr>
+        <w:rFonts w:ascii="Wingdings" w:hAnsi="Wingdings" w:hint="default"/>
+      </w:rPr>
+    </w:lvl>
+    <w:lvl w:ilvl="3" w:tplc="08090001" w:tentative="1">
+      <w:start w:val="1"/>
+      <w:numFmt w:val="bullet"/>
+      <w:lvlText w:val=""/>
+      <w:lvlJc w:val="left"/>
+      <w:pPr>
+        <w:ind w:left="2520" w:hanging="360"/>
+      </w:pPr>
+      <w:rPr>
+        <w:rFonts w:ascii="Symbol" w:hAnsi="Symbol" w:hint="default"/>
+      </w:rPr>
+    </w:lvl>
+    <w:lvl w:ilvl="4" w:tplc="08090003" w:tentative="1">
+      <w:start w:val="1"/>
+      <w:numFmt w:val="bullet"/>
+      <w:lvlText w:val="o"/>
+      <w:lvlJc w:val="left"/>
+      <w:pPr>
+        <w:ind w:left="3240" w:hanging="360"/>
+      </w:pPr>
+      <w:rPr>
+        <w:rFonts w:ascii="Courier New" w:hAnsi="Courier New" w:cs="Courier New" w:hint="default"/>
+      </w:rPr>
+    </w:lvl>
+    <w:lvl w:ilvl="5" w:tplc="08090005" w:tentative="1">
+      <w:start w:val="1"/>
+      <w:numFmt w:val="bullet"/>
+      <w:lvlText w:val=""/>
+      <w:lvlJc w:val="left"/>
+      <w:pPr>
+        <w:ind w:left="3960" w:hanging="360"/>
+      </w:pPr>
+      <w:rPr>
+        <w:rFonts w:ascii="Wingdings" w:hAnsi="Wingdings" w:hint="default"/>
+      </w:rPr>
+    </w:lvl>
+    <w:lvl w:ilvl="6" w:tplc="08090001" w:tentative="1">
+      <w:start w:val="1"/>
+      <w:numFmt w:val="bullet"/>
+      <w:lvlText w:val=""/>
+      <w:lvlJc w:val="left"/>
+      <w:pPr>
+        <w:ind w:left="4680" w:hanging="360"/>
+      </w:pPr>
+      <w:rPr>
+        <w:rFonts w:ascii="Symbol" w:hAnsi="Symbol" w:hint="default"/>
+      </w:rPr>
+    </w:lvl>
+    <w:lvl w:ilvl="7" w:tplc="08090003" w:tentative="1">
+      <w:start w:val="1"/>
+      <w:numFmt w:val="bullet"/>
+      <w:lvlText w:val="o"/>
+      <w:lvlJc w:val="left"/>
+      <w:pPr>
+        <w:ind w:left="5400" w:hanging="360"/>
+      </w:pPr>
+      <w:rPr>
+        <w:rFonts w:ascii="Courier New" w:hAnsi="Courier New" w:cs="Courier New" w:hint="default"/>
+      </w:rPr>
+    </w:lvl>
+    <w:lvl w:ilvl="8" w:tplc="08090005" w:tentative="1">
+      <w:start w:val="1"/>
+      <w:numFmt w:val="bullet"/>
+      <w:lvlText w:val=""/>
+      <w:lvlJc w:val="left"/>
+      <w:pPr>
+        <w:ind w:left="6120" w:hanging="360"/>
+      </w:pPr>
+      <w:rPr>
+        <w:rFonts w:ascii="Wingdings" w:hAnsi="Wingdings" w:hint="default"/>
+      </w:rPr>
+    </w:lvl>
+  </w:abstractNum>
+  <w:abstractNum w:abstractNumId="3">
+    <w:nsid w:val="674801F5"/>
+    <w:multiLevelType w:val="hybridMultilevel"/>
+    <w:tmpl w:val="9426EEB4"/>
+    <w:lvl w:ilvl="0" w:tplc="08090001">
+      <w:start w:val="1"/>
+      <w:numFmt w:val="bullet"/>
+      <w:lvlText w:val=""/>
+      <w:lvlJc w:val="left"/>
+      <w:pPr>
+        <w:ind w:left="360" w:hanging="360"/>
+      </w:pPr>
+      <w:rPr>
+        <w:rFonts w:ascii="Symbol" w:hAnsi="Symbol" w:hint="default"/>
+      </w:rPr>
+    </w:lvl>
+    <w:lvl w:ilvl="1" w:tplc="08090003" w:tentative="1">
+      <w:start w:val="1"/>
+      <w:numFmt w:val="bullet"/>
+      <w:lvlText w:val="o"/>
+      <w:lvlJc w:val="left"/>
+      <w:pPr>
+        <w:ind w:left="1080" w:hanging="360"/>
+      </w:pPr>
+      <w:rPr>
+        <w:rFonts w:ascii="Courier New" w:hAnsi="Courier New" w:cs="Courier New" w:hint="default"/>
+      </w:rPr>
+    </w:lvl>
+    <w:lvl w:ilvl="2" w:tplc="08090005" w:tentative="1">
+      <w:start w:val="1"/>
+      <w:numFmt w:val="bullet"/>
+      <w:lvlText w:val=""/>
+      <w:lvlJc w:val="left"/>
+      <w:pPr>
+        <w:ind w:left="1800" w:hanging="360"/>
+      </w:pPr>
+      <w:rPr>
+        <w:rFonts w:ascii="Wingdings" w:hAnsi="Wingdings" w:hint="default"/>
+      </w:rPr>
+    </w:lvl>
+    <w:lvl w:ilvl="3" w:tplc="08090001" w:tentative="1">
+      <w:start w:val="1"/>
+      <w:numFmt w:val="bullet"/>
+      <w:lvlText w:val=""/>
+      <w:lvlJc w:val="left"/>
+      <w:pPr>
+        <w:ind w:left="2520" w:hanging="360"/>
+      </w:pPr>
+      <w:rPr>
+        <w:rFonts w:ascii="Symbol" w:hAnsi="Symbol" w:hint="default"/>
+      </w:rPr>
+    </w:lvl>
+    <w:lvl w:ilvl="4" w:tplc="08090003" w:tentative="1">
+      <w:start w:val="1"/>
+      <w:numFmt w:val="bullet"/>
+      <w:lvlText w:val="o"/>
+      <w:lvlJc w:val="left"/>
+      <w:pPr>
+        <w:ind w:left="3240" w:hanging="360"/>
+      </w:pPr>
+      <w:rPr>
+        <w:rFonts w:ascii="Courier New" w:hAnsi="Courier New" w:cs="Courier New" w:hint="default"/>
+      </w:rPr>
+    </w:lvl>
+    <w:lvl w:ilvl="5" w:tplc="08090005" w:tentative="1">
+      <w:start w:val="1"/>
+      <w:numFmt w:val="bullet"/>
+      <w:lvlText w:val=""/>
+      <w:lvlJc w:val="left"/>
+      <w:pPr>
+        <w:ind w:left="3960" w:hanging="360"/>
+      </w:pPr>
+      <w:rPr>
+        <w:rFonts w:ascii="Wingdings" w:hAnsi="Wingdings" w:hint="default"/>
+      </w:rPr>
+    </w:lvl>
+    <w:lvl w:ilvl="6" w:tplc="08090001" w:tentative="1">
+      <w:start w:val="1"/>
+      <w:numFmt w:val="bullet"/>
+      <w:lvlText w:val=""/>
+      <w:lvlJc w:val="left"/>
+      <w:pPr>
+        <w:ind w:left="4680" w:hanging="360"/>
+      </w:pPr>
+      <w:rPr>
+        <w:rFonts w:ascii="Symbol" w:hAnsi="Symbol" w:hint="default"/>
+      </w:rPr>
+    </w:lvl>
+    <w:lvl w:ilvl="7" w:tplc="08090003" w:tentative="1">
+      <w:start w:val="1"/>
+      <w:numFmt w:val="bullet"/>
+      <w:lvlText w:val="o"/>
+      <w:lvlJc w:val="left"/>
+      <w:pPr>
+        <w:ind w:left="5400" w:hanging="360"/>
+      </w:pPr>
+      <w:rPr>
+        <w:rFonts w:ascii="Courier New" w:hAnsi="Courier New" w:cs="Courier New" w:hint="default"/>
+      </w:rPr>
+    </w:lvl>
+    <w:lvl w:ilvl="8" w:tplc="08090005" w:tentative="1">
+      <w:start w:val="1"/>
+      <w:numFmt w:val="bullet"/>
+      <w:lvlText w:val=""/>
+      <w:lvlJc w:val="left"/>
+      <w:pPr>
+        <w:ind w:left="6120" w:hanging="360"/>
+      </w:pPr>
+      <w:rPr>
+        <w:rFonts w:ascii="Wingdings" w:hAnsi="Wingdings" w:hint="default"/>
+      </w:rPr>
+    </w:lvl>
+  </w:abstractNum>
   <w:num w:numId="1">
+    <w:abstractNumId w:val="1"/>
+  </w:num>
+  <w:num w:numId="2">
+    <w:abstractNumId w:val="3"/>
+  </w:num>
+  <w:num w:numId="3">
+    <w:abstractNumId w:val="2"/>
+  </w:num>
+  <w:num w:numId="4">
     <w:abstractNumId w:val="0"/>
   </w:num>
 </w:numbering>

</xml_diff>

<commit_message>
Fixed typo in Code of Conduct
</commit_message>
<xml_diff>
--- a/Code of Conduct.docx
+++ b/Code of Conduct.docx
@@ -1,6 +1,6 @@
 
 <file path=word/document.xml><?xml version="1.0" encoding="utf-8"?>
-<w:document xmlns:ve="http://schemas.openxmlformats.org/markup-compatibility/2006" xmlns:o="urn:schemas-microsoft-com:office:office" xmlns:r="http://schemas.openxmlformats.org/officeDocument/2006/relationships" xmlns:m="http://schemas.openxmlformats.org/officeDocument/2006/math" xmlns:v="urn:schemas-microsoft-com:vml" xmlns:wp="http://schemas.openxmlformats.org/drawingml/2006/wordprocessingDrawing" xmlns:w10="urn:schemas-microsoft-com:office:word" xmlns:w="http://schemas.openxmlformats.org/wordprocessingml/2006/main" xmlns:wne="http://schemas.microsoft.com/office/word/2006/wordml">
+<w:document xmlns:wpc="http://schemas.microsoft.com/office/word/2010/wordprocessingCanvas" xmlns:mc="http://schemas.openxmlformats.org/markup-compatibility/2006" xmlns:o="urn:schemas-microsoft-com:office:office" xmlns:r="http://schemas.openxmlformats.org/officeDocument/2006/relationships" xmlns:m="http://schemas.openxmlformats.org/officeDocument/2006/math" xmlns:v="urn:schemas-microsoft-com:vml" xmlns:wp14="http://schemas.microsoft.com/office/word/2010/wordprocessingDrawing" xmlns:wp="http://schemas.openxmlformats.org/drawingml/2006/wordprocessingDrawing" xmlns:w10="urn:schemas-microsoft-com:office:word" xmlns:w="http://schemas.openxmlformats.org/wordprocessingml/2006/main" xmlns:w14="http://schemas.microsoft.com/office/word/2010/wordml" xmlns:wpg="http://schemas.microsoft.com/office/word/2010/wordprocessingGroup" xmlns:wpi="http://schemas.microsoft.com/office/word/2010/wordprocessingInk" xmlns:wne="http://schemas.microsoft.com/office/word/2006/wordml" xmlns:wps="http://schemas.microsoft.com/office/word/2010/wordprocessingShape" mc:Ignorable="w14 wp14">
   <w:body>
     <w:p>
       <w:pPr>
@@ -15,7 +15,16 @@
           <w:b/>
           <w:u w:val="single"/>
         </w:rPr>
-        <w:t>Wrackful Code of Conduct</w:t>
+        <w:t>Wrackful</w:t>
+      </w:r>
+      <w:bookmarkStart w:id="0" w:name="_GoBack"/>
+      <w:bookmarkEnd w:id="0"/>
+      <w:r>
+        <w:rPr>
+          <w:b/>
+          <w:u w:val="single"/>
+        </w:rPr>
+        <w:t xml:space="preserve"> Code of Conduct</w:t>
       </w:r>
     </w:p>
     <w:p>
@@ -211,7 +220,13 @@
         </w:rPr>
       </w:pPr>
       <w:r>
-        <w:t xml:space="preserve">Failure to adhere to all the rules outline above will result in its notation in the </w:t>
+        <w:t>Failure to adhere to all the rules outline</w:t>
+      </w:r>
+      <w:r>
+        <w:t>d</w:t>
+      </w:r>
+      <w:r>
+        <w:t xml:space="preserve"> above will result in its notation in the </w:t>
       </w:r>
       <w:r>
         <w:t>minutes of the following meeting.</w:t>
@@ -260,7 +275,7 @@
 </file>
 
 <file path=word/numbering.xml><?xml version="1.0" encoding="utf-8"?>
-<w:numbering xmlns:ve="http://schemas.openxmlformats.org/markup-compatibility/2006" xmlns:o="urn:schemas-microsoft-com:office:office" xmlns:r="http://schemas.openxmlformats.org/officeDocument/2006/relationships" xmlns:m="http://schemas.openxmlformats.org/officeDocument/2006/math" xmlns:v="urn:schemas-microsoft-com:vml" xmlns:wp="http://schemas.openxmlformats.org/drawingml/2006/wordprocessingDrawing" xmlns:w10="urn:schemas-microsoft-com:office:word" xmlns:w="http://schemas.openxmlformats.org/wordprocessingml/2006/main" xmlns:wne="http://schemas.microsoft.com/office/word/2006/wordml">
+<w:numbering xmlns:wpc="http://schemas.microsoft.com/office/word/2010/wordprocessingCanvas" xmlns:mc="http://schemas.openxmlformats.org/markup-compatibility/2006" xmlns:o="urn:schemas-microsoft-com:office:office" xmlns:r="http://schemas.openxmlformats.org/officeDocument/2006/relationships" xmlns:m="http://schemas.openxmlformats.org/officeDocument/2006/math" xmlns:v="urn:schemas-microsoft-com:vml" xmlns:wp14="http://schemas.microsoft.com/office/word/2010/wordprocessingDrawing" xmlns:wp="http://schemas.openxmlformats.org/drawingml/2006/wordprocessingDrawing" xmlns:w10="urn:schemas-microsoft-com:office:word" xmlns:w="http://schemas.openxmlformats.org/wordprocessingml/2006/main" xmlns:w14="http://schemas.microsoft.com/office/word/2010/wordml" xmlns:wpg="http://schemas.microsoft.com/office/word/2010/wordprocessingGroup" xmlns:wpi="http://schemas.microsoft.com/office/word/2010/wordprocessingInk" xmlns:wne="http://schemas.microsoft.com/office/word/2006/wordml" xmlns:wps="http://schemas.microsoft.com/office/word/2010/wordprocessingShape" mc:Ignorable="w14 wp14">
   <w:abstractNum w:abstractNumId="0">
     <w:nsid w:val="01E309A9"/>
     <w:multiLevelType w:val="hybridMultilevel"/>
@@ -729,7 +744,7 @@
 </file>
 
 <file path=word/styles.xml><?xml version="1.0" encoding="utf-8"?>
-<w:styles xmlns:r="http://schemas.openxmlformats.org/officeDocument/2006/relationships" xmlns:w="http://schemas.openxmlformats.org/wordprocessingml/2006/main">
+<w:styles xmlns:mc="http://schemas.openxmlformats.org/markup-compatibility/2006" xmlns:r="http://schemas.openxmlformats.org/officeDocument/2006/relationships" xmlns:w="http://schemas.openxmlformats.org/wordprocessingml/2006/main" xmlns:w14="http://schemas.microsoft.com/office/word/2010/wordml" mc:Ignorable="w14">
   <w:docDefaults>
     <w:rPrDefault>
       <w:rPr>
@@ -901,7 +916,6 @@
     <w:uiPriority w:val="99"/>
     <w:semiHidden/>
     <w:unhideWhenUsed/>
-    <w:qFormat/>
     <w:tblPr>
       <w:tblInd w:w="0" w:type="dxa"/>
       <w:tblCellMar>
@@ -928,6 +942,196 @@
       <w:ind w:left="720"/>
       <w:contextualSpacing/>
     </w:pPr>
+  </w:style>
+</w:styles>
+</file>
+
+<file path=word/stylesWithEffects.xml><?xml version="1.0" encoding="utf-8"?>
+<w:styles xmlns:wpc="http://schemas.microsoft.com/office/word/2010/wordprocessingCanvas" xmlns:mc="http://schemas.openxmlformats.org/markup-compatibility/2006" xmlns:o="urn:schemas-microsoft-com:office:office" xmlns:r="http://schemas.openxmlformats.org/officeDocument/2006/relationships" xmlns:m="http://schemas.openxmlformats.org/officeDocument/2006/math" xmlns:v="urn:schemas-microsoft-com:vml" xmlns:wp14="http://schemas.microsoft.com/office/word/2010/wordprocessingDrawing" xmlns:wp="http://schemas.openxmlformats.org/drawingml/2006/wordprocessingDrawing" xmlns:w10="urn:schemas-microsoft-com:office:word" xmlns:w="http://schemas.openxmlformats.org/wordprocessingml/2006/main" xmlns:w14="http://schemas.microsoft.com/office/word/2010/wordml" xmlns:wpg="http://schemas.microsoft.com/office/word/2010/wordprocessingGroup" xmlns:wpi="http://schemas.microsoft.com/office/word/2010/wordprocessingInk" xmlns:wne="http://schemas.microsoft.com/office/word/2006/wordml" xmlns:wps="http://schemas.microsoft.com/office/word/2010/wordprocessingShape" mc:Ignorable="w14 wp14">
+  <w:docDefaults>
+    <w:rPrDefault>
+      <w:rPr>
+        <w:rFonts w:asciiTheme="minorHAnsi" w:eastAsiaTheme="minorEastAsia" w:hAnsiTheme="minorHAnsi" w:cstheme="minorBidi"/>
+        <w:sz w:val="22"/>
+        <w:szCs w:val="22"/>
+        <w:lang w:val="en-GB" w:eastAsia="en-GB" w:bidi="ar-SA"/>
+      </w:rPr>
+    </w:rPrDefault>
+    <w:pPrDefault>
+      <w:pPr>
+        <w:spacing w:after="200" w:line="276" w:lineRule="auto"/>
+      </w:pPr>
+    </w:pPrDefault>
+  </w:docDefaults>
+  <w:latentStyles w:defLockedState="0" w:defUIPriority="99" w:defSemiHidden="1" w:defUnhideWhenUsed="1" w:defQFormat="0" w:count="267">
+    <w:lsdException w:name="Normal" w:semiHidden="0" w:uiPriority="0" w:unhideWhenUsed="0" w:qFormat="1"/>
+    <w:lsdException w:name="heading 1" w:semiHidden="0" w:uiPriority="9" w:unhideWhenUsed="0" w:qFormat="1"/>
+    <w:lsdException w:name="heading 2" w:uiPriority="9" w:qFormat="1"/>
+    <w:lsdException w:name="heading 3" w:uiPriority="9" w:qFormat="1"/>
+    <w:lsdException w:name="heading 4" w:uiPriority="9" w:qFormat="1"/>
+    <w:lsdException w:name="heading 5" w:uiPriority="9" w:qFormat="1"/>
+    <w:lsdException w:name="heading 6" w:uiPriority="9" w:qFormat="1"/>
+    <w:lsdException w:name="heading 7" w:uiPriority="9" w:qFormat="1"/>
+    <w:lsdException w:name="heading 8" w:uiPriority="9" w:qFormat="1"/>
+    <w:lsdException w:name="heading 9" w:uiPriority="9" w:qFormat="1"/>
+    <w:lsdException w:name="toc 1" w:uiPriority="39"/>
+    <w:lsdException w:name="toc 2" w:uiPriority="39"/>
+    <w:lsdException w:name="toc 3" w:uiPriority="39"/>
+    <w:lsdException w:name="toc 4" w:uiPriority="39"/>
+    <w:lsdException w:name="toc 5" w:uiPriority="39"/>
+    <w:lsdException w:name="toc 6" w:uiPriority="39"/>
+    <w:lsdException w:name="toc 7" w:uiPriority="39"/>
+    <w:lsdException w:name="toc 8" w:uiPriority="39"/>
+    <w:lsdException w:name="toc 9" w:uiPriority="39"/>
+    <w:lsdException w:name="caption" w:uiPriority="35" w:qFormat="1"/>
+    <w:lsdException w:name="Title" w:semiHidden="0" w:uiPriority="10" w:unhideWhenUsed="0" w:qFormat="1"/>
+    <w:lsdException w:name="Default Paragraph Font" w:uiPriority="1"/>
+    <w:lsdException w:name="Subtitle" w:semiHidden="0" w:uiPriority="11" w:unhideWhenUsed="0" w:qFormat="1"/>
+    <w:lsdException w:name="Strong" w:semiHidden="0" w:uiPriority="22" w:unhideWhenUsed="0" w:qFormat="1"/>
+    <w:lsdException w:name="Emphasis" w:semiHidden="0" w:uiPriority="20" w:unhideWhenUsed="0" w:qFormat="1"/>
+    <w:lsdException w:name="Table Grid" w:semiHidden="0" w:uiPriority="59" w:unhideWhenUsed="0"/>
+    <w:lsdException w:name="Placeholder Text" w:unhideWhenUsed="0"/>
+    <w:lsdException w:name="No Spacing" w:semiHidden="0" w:uiPriority="1" w:unhideWhenUsed="0" w:qFormat="1"/>
+    <w:lsdException w:name="Light Shading" w:semiHidden="0" w:uiPriority="60" w:unhideWhenUsed="0"/>
+    <w:lsdException w:name="Light List" w:semiHidden="0" w:uiPriority="61" w:unhideWhenUsed="0"/>
+    <w:lsdException w:name="Light Grid" w:semiHidden="0" w:uiPriority="62" w:unhideWhenUsed="0"/>
+    <w:lsdException w:name="Medium Shading 1" w:semiHidden="0" w:uiPriority="63" w:unhideWhenUsed="0"/>
+    <w:lsdException w:name="Medium Shading 2" w:semiHidden="0" w:uiPriority="64" w:unhideWhenUsed="0"/>
+    <w:lsdException w:name="Medium List 1" w:semiHidden="0" w:uiPriority="65" w:unhideWhenUsed="0"/>
+    <w:lsdException w:name="Medium List 2" w:semiHidden="0" w:uiPriority="66" w:unhideWhenUsed="0"/>
+    <w:lsdException w:name="Medium Grid 1" w:semiHidden="0" w:uiPriority="67" w:unhideWhenUsed="0"/>
+    <w:lsdException w:name="Medium Grid 2" w:semiHidden="0" w:uiPriority="68" w:unhideWhenUsed="0"/>
+    <w:lsdException w:name="Medium Grid 3" w:semiHidden="0" w:uiPriority="69" w:unhideWhenUsed="0"/>
+    <w:lsdException w:name="Dark List" w:semiHidden="0" w:uiPriority="70" w:unhideWhenUsed="0"/>
+    <w:lsdException w:name="Colorful Shading" w:semiHidden="0" w:uiPriority="71" w:unhideWhenUsed="0"/>
+    <w:lsdException w:name="Colorful List" w:semiHidden="0" w:uiPriority="72" w:unhideWhenUsed="0"/>
+    <w:lsdException w:name="Colorful Grid" w:semiHidden="0" w:uiPriority="73" w:unhideWhenUsed="0"/>
+    <w:lsdException w:name="Light Shading Accent 1" w:semiHidden="0" w:uiPriority="60" w:unhideWhenUsed="0"/>
+    <w:lsdException w:name="Light List Accent 1" w:semiHidden="0" w:uiPriority="61" w:unhideWhenUsed="0"/>
+    <w:lsdException w:name="Light Grid Accent 1" w:semiHidden="0" w:uiPriority="62" w:unhideWhenUsed="0"/>
+    <w:lsdException w:name="Medium Shading 1 Accent 1" w:semiHidden="0" w:uiPriority="63" w:unhideWhenUsed="0"/>
+    <w:lsdException w:name="Medium Shading 2 Accent 1" w:semiHidden="0" w:uiPriority="64" w:unhideWhenUsed="0"/>
+    <w:lsdException w:name="Medium List 1 Accent 1" w:semiHidden="0" w:uiPriority="65" w:unhideWhenUsed="0"/>
+    <w:lsdException w:name="Revision" w:unhideWhenUsed="0"/>
+    <w:lsdException w:name="List Paragraph" w:semiHidden="0" w:uiPriority="34" w:unhideWhenUsed="0" w:qFormat="1"/>
+    <w:lsdException w:name="Quote" w:semiHidden="0" w:uiPriority="29" w:unhideWhenUsed="0" w:qFormat="1"/>
+    <w:lsdException w:name="Intense Quote" w:semiHidden="0" w:uiPriority="30" w:unhideWhenUsed="0" w:qFormat="1"/>
+    <w:lsdException w:name="Medium List 2 Accent 1" w:semiHidden="0" w:uiPriority="66" w:unhideWhenUsed="0"/>
+    <w:lsdException w:name="Medium Grid 1 Accent 1" w:semiHidden="0" w:uiPriority="67" w:unhideWhenUsed="0"/>
+    <w:lsdException w:name="Medium Grid 2 Accent 1" w:semiHidden="0" w:uiPriority="68" w:unhideWhenUsed="0"/>
+    <w:lsdException w:name="Medium Grid 3 Accent 1" w:semiHidden="0" w:uiPriority="69" w:unhideWhenUsed="0"/>
+    <w:lsdException w:name="Dark List Accent 1" w:semiHidden="0" w:uiPriority="70" w:unhideWhenUsed="0"/>
+    <w:lsdException w:name="Colorful Shading Accent 1" w:semiHidden="0" w:uiPriority="71" w:unhideWhenUsed="0"/>
+    <w:lsdException w:name="Colorful List Accent 1" w:semiHidden="0" w:uiPriority="72" w:unhideWhenUsed="0"/>
+    <w:lsdException w:name="Colorful Grid Accent 1" w:semiHidden="0" w:uiPriority="73" w:unhideWhenUsed="0"/>
+    <w:lsdException w:name="Light Shading Accent 2" w:semiHidden="0" w:uiPriority="60" w:unhideWhenUsed="0"/>
+    <w:lsdException w:name="Light List Accent 2" w:semiHidden="0" w:uiPriority="61" w:unhideWhenUsed="0"/>
+    <w:lsdException w:name="Light Grid Accent 2" w:semiHidden="0" w:uiPriority="62" w:unhideWhenUsed="0"/>
+    <w:lsdException w:name="Medium Shading 1 Accent 2" w:semiHidden="0" w:uiPriority="63" w:unhideWhenUsed="0"/>
+    <w:lsdException w:name="Medium Shading 2 Accent 2" w:semiHidden="0" w:uiPriority="64" w:unhideWhenUsed="0"/>
+    <w:lsdException w:name="Medium List 1 Accent 2" w:semiHidden="0" w:uiPriority="65" w:unhideWhenUsed="0"/>
+    <w:lsdException w:name="Medium List 2 Accent 2" w:semiHidden="0" w:uiPriority="66" w:unhideWhenUsed="0"/>
+    <w:lsdException w:name="Medium Grid 1 Accent 2" w:semiHidden="0" w:uiPriority="67" w:unhideWhenUsed="0"/>
+    <w:lsdException w:name="Medium Grid 2 Accent 2" w:semiHidden="0" w:uiPriority="68" w:unhideWhenUsed="0"/>
+    <w:lsdException w:name="Medium Grid 3 Accent 2" w:semiHidden="0" w:uiPriority="69" w:unhideWhenUsed="0"/>
+    <w:lsdException w:name="Dark List Accent 2" w:semiHidden="0" w:uiPriority="70" w:unhideWhenUsed="0"/>
+    <w:lsdException w:name="Colorful Shading Accent 2" w:semiHidden="0" w:uiPriority="71" w:unhideWhenUsed="0"/>
+    <w:lsdException w:name="Colorful List Accent 2" w:semiHidden="0" w:uiPriority="72" w:unhideWhenUsed="0"/>
+    <w:lsdException w:name="Colorful Grid Accent 2" w:semiHidden="0" w:uiPriority="73" w:unhideWhenUsed="0"/>
+    <w:lsdException w:name="Light Shading Accent 3" w:semiHidden="0" w:uiPriority="60" w:unhideWhenUsed="0"/>
+    <w:lsdException w:name="Light List Accent 3" w:semiHidden="0" w:uiPriority="61" w:unhideWhenUsed="0"/>
+    <w:lsdException w:name="Light Grid Accent 3" w:semiHidden="0" w:uiPriority="62" w:unhideWhenUsed="0"/>
+    <w:lsdException w:name="Medium Shading 1 Accent 3" w:semiHidden="0" w:uiPriority="63" w:unhideWhenUsed="0"/>
+    <w:lsdException w:name="Medium Shading 2 Accent 3" w:semiHidden="0" w:uiPriority="64" w:unhideWhenUsed="0"/>
+    <w:lsdException w:name="Medium List 1 Accent 3" w:semiHidden="0" w:uiPriority="65" w:unhideWhenUsed="0"/>
+    <w:lsdException w:name="Medium List 2 Accent 3" w:semiHidden="0" w:uiPriority="66" w:unhideWhenUsed="0"/>
+    <w:lsdException w:name="Medium Grid 1 Accent 3" w:semiHidden="0" w:uiPriority="67" w:unhideWhenUsed="0"/>
+    <w:lsdException w:name="Medium Grid 2 Accent 3" w:semiHidden="0" w:uiPriority="68" w:unhideWhenUsed="0"/>
+    <w:lsdException w:name="Medium Grid 3 Accent 3" w:semiHidden="0" w:uiPriority="69" w:unhideWhenUsed="0"/>
+    <w:lsdException w:name="Dark List Accent 3" w:semiHidden="0" w:uiPriority="70" w:unhideWhenUsed="0"/>
+    <w:lsdException w:name="Colorful Shading Accent 3" w:semiHidden="0" w:uiPriority="71" w:unhideWhenUsed="0"/>
+    <w:lsdException w:name="Colorful List Accent 3" w:semiHidden="0" w:uiPriority="72" w:unhideWhenUsed="0"/>
+    <w:lsdException w:name="Colorful Grid Accent 3" w:semiHidden="0" w:uiPriority="73" w:unhideWhenUsed="0"/>
+    <w:lsdException w:name="Light Shading Accent 4" w:semiHidden="0" w:uiPriority="60" w:unhideWhenUsed="0"/>
+    <w:lsdException w:name="Light List Accent 4" w:semiHidden="0" w:uiPriority="61" w:unhideWhenUsed="0"/>
+    <w:lsdException w:name="Light Grid Accent 4" w:semiHidden="0" w:uiPriority="62" w:unhideWhenUsed="0"/>
+    <w:lsdException w:name="Medium Shading 1 Accent 4" w:semiHidden="0" w:uiPriority="63" w:unhideWhenUsed="0"/>
+    <w:lsdException w:name="Medium Shading 2 Accent 4" w:semiHidden="0" w:uiPriority="64" w:unhideWhenUsed="0"/>
+    <w:lsdException w:name="Medium List 1 Accent 4" w:semiHidden="0" w:uiPriority="65" w:unhideWhenUsed="0"/>
+    <w:lsdException w:name="Medium List 2 Accent 4" w:semiHidden="0" w:uiPriority="66" w:unhideWhenUsed="0"/>
+    <w:lsdException w:name="Medium Grid 1 Accent 4" w:semiHidden="0" w:uiPriority="67" w:unhideWhenUsed="0"/>
+    <w:lsdException w:name="Medium Grid 2 Accent 4" w:semiHidden="0" w:uiPriority="68" w:unhideWhenUsed="0"/>
+    <w:lsdException w:name="Medium Grid 3 Accent 4" w:semiHidden="0" w:uiPriority="69" w:unhideWhenUsed="0"/>
+    <w:lsdException w:name="Dark List Accent 4" w:semiHidden="0" w:uiPriority="70" w:unhideWhenUsed="0"/>
+    <w:lsdException w:name="Colorful Shading Accent 4" w:semiHidden="0" w:uiPriority="71" w:unhideWhenUsed="0"/>
+    <w:lsdException w:name="Colorful List Accent 4" w:semiHidden="0" w:uiPriority="72" w:unhideWhenUsed="0"/>
+    <w:lsdException w:name="Colorful Grid Accent 4" w:semiHidden="0" w:uiPriority="73" w:unhideWhenUsed="0"/>
+    <w:lsdException w:name="Light Shading Accent 5" w:semiHidden="0" w:uiPriority="60" w:unhideWhenUsed="0"/>
+    <w:lsdException w:name="Light List Accent 5" w:semiHidden="0" w:uiPriority="61" w:unhideWhenUsed="0"/>
+    <w:lsdException w:name="Light Grid Accent 5" w:semiHidden="0" w:uiPriority="62" w:unhideWhenUsed="0"/>
+    <w:lsdException w:name="Medium Shading 1 Accent 5" w:semiHidden="0" w:uiPriority="63" w:unhideWhenUsed="0"/>
+    <w:lsdException w:name="Medium Shading 2 Accent 5" w:semiHidden="0" w:uiPriority="64" w:unhideWhenUsed="0"/>
+    <w:lsdException w:name="Medium List 1 Accent 5" w:semiHidden="0" w:uiPriority="65" w:unhideWhenUsed="0"/>
+    <w:lsdException w:name="Medium List 2 Accent 5" w:semiHidden="0" w:uiPriority="66" w:unhideWhenUsed="0"/>
+    <w:lsdException w:name="Medium Grid 1 Accent 5" w:semiHidden="0" w:uiPriority="67" w:unhideWhenUsed="0"/>
+    <w:lsdException w:name="Medium Grid 2 Accent 5" w:semiHidden="0" w:uiPriority="68" w:unhideWhenUsed="0"/>
+    <w:lsdException w:name="Medium Grid 3 Accent 5" w:semiHidden="0" w:uiPriority="69" w:unhideWhenUsed="0"/>
+    <w:lsdException w:name="Dark List Accent 5" w:semiHidden="0" w:uiPriority="70" w:unhideWhenUsed="0"/>
+    <w:lsdException w:name="Colorful Shading Accent 5" w:semiHidden="0" w:uiPriority="71" w:unhideWhenUsed="0"/>
+    <w:lsdException w:name="Colorful List Accent 5" w:semiHidden="0" w:uiPriority="72" w:unhideWhenUsed="0"/>
+    <w:lsdException w:name="Colorful Grid Accent 5" w:semiHidden="0" w:uiPriority="73" w:unhideWhenUsed="0"/>
+    <w:lsdException w:name="Light Shading Accent 6" w:semiHidden="0" w:uiPriority="60" w:unhideWhenUsed="0"/>
+    <w:lsdException w:name="Light List Accent 6" w:semiHidden="0" w:uiPriority="61" w:unhideWhenUsed="0"/>
+    <w:lsdException w:name="Light Grid Accent 6" w:semiHidden="0" w:uiPriority="62" w:unhideWhenUsed="0"/>
+    <w:lsdException w:name="Medium Shading 1 Accent 6" w:semiHidden="0" w:uiPriority="63" w:unhideWhenUsed="0"/>
+    <w:lsdException w:name="Medium Shading 2 Accent 6" w:semiHidden="0" w:uiPriority="64" w:unhideWhenUsed="0"/>
+    <w:lsdException w:name="Medium List 1 Accent 6" w:semiHidden="0" w:uiPriority="65" w:unhideWhenUsed="0"/>
+    <w:lsdException w:name="Medium List 2 Accent 6" w:semiHidden="0" w:uiPriority="66" w:unhideWhenUsed="0"/>
+    <w:lsdException w:name="Medium Grid 1 Accent 6" w:semiHidden="0" w:uiPriority="67" w:unhideWhenUsed="0"/>
+    <w:lsdException w:name="Medium Grid 2 Accent 6" w:semiHidden="0" w:uiPriority="68" w:unhideWhenUsed="0"/>
+    <w:lsdException w:name="Medium Grid 3 Accent 6" w:semiHidden="0" w:uiPriority="69" w:unhideWhenUsed="0"/>
+    <w:lsdException w:name="Dark List Accent 6" w:semiHidden="0" w:uiPriority="70" w:unhideWhenUsed="0"/>
+    <w:lsdException w:name="Colorful Shading Accent 6" w:semiHidden="0" w:uiPriority="71" w:unhideWhenUsed="0"/>
+    <w:lsdException w:name="Colorful List Accent 6" w:semiHidden="0" w:uiPriority="72" w:unhideWhenUsed="0"/>
+    <w:lsdException w:name="Colorful Grid Accent 6" w:semiHidden="0" w:uiPriority="73" w:unhideWhenUsed="0"/>
+    <w:lsdException w:name="Subtle Emphasis" w:semiHidden="0" w:uiPriority="19" w:unhideWhenUsed="0" w:qFormat="1"/>
+    <w:lsdException w:name="Intense Emphasis" w:semiHidden="0" w:uiPriority="21" w:unhideWhenUsed="0" w:qFormat="1"/>
+    <w:lsdException w:name="Subtle Reference" w:semiHidden="0" w:uiPriority="31" w:unhideWhenUsed="0" w:qFormat="1"/>
+    <w:lsdException w:name="Intense Reference" w:semiHidden="0" w:uiPriority="32" w:unhideWhenUsed="0" w:qFormat="1"/>
+    <w:lsdException w:name="Book Title" w:semiHidden="0" w:uiPriority="33" w:unhideWhenUsed="0" w:qFormat="1"/>
+    <w:lsdException w:name="Bibliography" w:uiPriority="37"/>
+    <w:lsdException w:name="TOC Heading" w:uiPriority="39" w:qFormat="1"/>
+  </w:latentStyles>
+  <w:style w:type="paragraph" w:default="1" w:styleId="Normal">
+    <w:name w:val="Normal"/>
+    <w:qFormat/>
+  </w:style>
+  <w:style w:type="character" w:default="1" w:styleId="DefaultParagraphFont">
+    <w:name w:val="Default Paragraph Font"/>
+    <w:uiPriority w:val="1"/>
+    <w:semiHidden/>
+    <w:unhideWhenUsed/>
+  </w:style>
+  <w:style w:type="table" w:default="1" w:styleId="TableNormal">
+    <w:name w:val="Normal Table"/>
+    <w:uiPriority w:val="99"/>
+    <w:semiHidden/>
+    <w:unhideWhenUsed/>
+    <w:tblPr>
+      <w:tblInd w:w="0" w:type="dxa"/>
+      <w:tblCellMar>
+        <w:top w:w="0" w:type="dxa"/>
+        <w:left w:w="108" w:type="dxa"/>
+        <w:bottom w:w="0" w:type="dxa"/>
+        <w:right w:w="108" w:type="dxa"/>
+      </w:tblCellMar>
+    </w:tblPr>
+  </w:style>
+  <w:style w:type="numbering" w:default="1" w:styleId="NoList">
+    <w:name w:val="No List"/>
+    <w:uiPriority w:val="99"/>
+    <w:semiHidden/>
+    <w:unhideWhenUsed/>
   </w:style>
 </w:styles>
 </file>

</xml_diff>